<commit_message>
add analyse en ontwerp to the document
</commit_message>
<xml_diff>
--- a/Documenten/Opdracht 5.docx
+++ b/Documenten/Opdracht 5.docx
@@ -14,7 +14,7 @@
         <mc:AlternateContent>
           <mc:Choice Requires="wps">
             <w:drawing>
-              <wp:anchor distT="45720" distB="45720" distL="114300" distR="114300" simplePos="0" relativeHeight="251665920" behindDoc="0" locked="0" layoutInCell="1" allowOverlap="1" wp14:anchorId="63BC2DF2" wp14:editId="6A9BDD5D">
+              <wp:anchor distT="45720" distB="45720" distL="114300" distR="114300" simplePos="0" relativeHeight="251664896" behindDoc="0" locked="0" layoutInCell="1" allowOverlap="1" wp14:anchorId="63BC2DF2" wp14:editId="0736F887">
                 <wp:simplePos x="0" y="0"/>
                 <wp:positionH relativeFrom="margin">
                   <wp:align>right</wp:align>
@@ -83,7 +83,7 @@
                                 <w:szCs w:val="24"/>
                               </w:rPr>
                             </w:pPr>
-                            <w:hyperlink r:id="rId6" w:history="1">
+                            <w:hyperlink r:id="rId7" w:history="1">
                               <w:r>
                                 <w:rPr>
                                   <w:rStyle w:val="Hyperlink"/>
@@ -177,7 +177,7 @@
                                 <w:szCs w:val="24"/>
                               </w:rPr>
                             </w:pPr>
-                            <w:hyperlink r:id="rId7" w:history="1">
+                            <w:hyperlink r:id="rId8" w:history="1">
                               <w:r>
                                 <w:rPr>
                                   <w:rStyle w:val="Hyperlink"/>
@@ -236,7 +236,7 @@
                 <v:stroke joinstyle="miter"/>
                 <v:path gradientshapeok="t" o:connecttype="rect"/>
               </v:shapetype>
-              <v:shape id="Tekstvak 2" o:spid="_x0000_s1026" type="#_x0000_t202" style="position:absolute;left:0;text-align:left;margin-left:134.7pt;margin-top:0;width:185.9pt;height:115.5pt;z-index:251665920;visibility:visible;mso-wrap-style:square;mso-width-percent:400;mso-height-percent:0;mso-wrap-distance-left:9pt;mso-wrap-distance-top:3.6pt;mso-wrap-distance-right:9pt;mso-wrap-distance-bottom:3.6pt;mso-position-horizontal:right;mso-position-horizontal-relative:margin;mso-position-vertical:absolute;mso-position-vertical-relative:text;mso-width-percent:400;mso-height-percent:0;mso-width-relative:margin;mso-height-relative:margin;v-text-anchor:bottom" o:gfxdata="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" fillcolor="white [3212]" strokecolor="white [3212]">
+              <v:shape id="Tekstvak 2" o:spid="_x0000_s1026" type="#_x0000_t202" style="position:absolute;left:0;text-align:left;margin-left:134.7pt;margin-top:0;width:185.9pt;height:115.5pt;z-index:251664896;visibility:visible;mso-wrap-style:square;mso-width-percent:400;mso-height-percent:0;mso-wrap-distance-left:9pt;mso-wrap-distance-top:3.6pt;mso-wrap-distance-right:9pt;mso-wrap-distance-bottom:3.6pt;mso-position-horizontal:right;mso-position-horizontal-relative:margin;mso-position-vertical:absolute;mso-position-vertical-relative:text;mso-width-percent:400;mso-height-percent:0;mso-width-relative:margin;mso-height-relative:margin;v-text-anchor:bottom" o:gfxdata="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" fillcolor="white [3212]" strokecolor="white [3212]">
                 <v:textbox>
                   <w:txbxContent>
                     <w:p>
@@ -265,7 +265,7 @@
                           <w:szCs w:val="24"/>
                         </w:rPr>
                       </w:pPr>
-                      <w:hyperlink r:id="rId8" w:history="1">
+                      <w:hyperlink r:id="rId9" w:history="1">
                         <w:r>
                           <w:rPr>
                             <w:rStyle w:val="Hyperlink"/>
@@ -359,7 +359,7 @@
                           <w:szCs w:val="24"/>
                         </w:rPr>
                       </w:pPr>
-                      <w:hyperlink r:id="rId9" w:history="1">
+                      <w:hyperlink r:id="rId10" w:history="1">
                         <w:r>
                           <w:rPr>
                             <w:rStyle w:val="Hyperlink"/>
@@ -428,8 +428,24 @@
         <w:pStyle w:val="Title"/>
         <w:jc w:val="center"/>
       </w:pPr>
-      <w:r>
-        <w:t>ADC</w:t>
+      <w:proofErr w:type="spellStart"/>
+      <w:r>
+        <w:t>Analog</w:t>
+      </w:r>
+      <w:proofErr w:type="spellEnd"/>
+      <w:r>
+        <w:t xml:space="preserve"> </w:t>
+      </w:r>
+      <w:proofErr w:type="spellStart"/>
+      <w:r>
+        <w:t>to</w:t>
+      </w:r>
+      <w:proofErr w:type="spellEnd"/>
+      <w:r>
+        <w:t xml:space="preserve"> </w:t>
+      </w:r>
+      <w:r>
+        <w:t>digital converter</w:t>
       </w:r>
     </w:p>
     <w:p>
@@ -438,7 +454,22 @@
         <w:jc w:val="center"/>
       </w:pPr>
       <w:r>
-        <w:t>Van een golf naar een ladder</w:t>
+        <w:t>ADC</w:t>
+      </w:r>
+      <w:r>
+        <w:t>,</w:t>
+      </w:r>
+      <w:r>
+        <w:t xml:space="preserve"> </w:t>
+      </w:r>
+      <w:r>
+        <w:t>i</w:t>
+      </w:r>
+      <w:r>
+        <w:t>s het niet ABC?</w:t>
+      </w:r>
+      <w:r>
+        <w:t xml:space="preserve"> Ook wel: van een golf naar een ladder.</w:t>
       </w:r>
     </w:p>
     <w:p/>
@@ -473,7 +504,7 @@
         <mc:AlternateContent>
           <mc:Choice Requires="wps">
             <w:drawing>
-              <wp:anchor distT="45720" distB="45720" distL="114300" distR="114300" simplePos="0" relativeHeight="251651584" behindDoc="0" locked="1" layoutInCell="1" allowOverlap="1" wp14:anchorId="66E4A801" wp14:editId="4C135894">
+              <wp:anchor distT="45720" distB="45720" distL="114300" distR="114300" simplePos="0" relativeHeight="251650560" behindDoc="0" locked="1" layoutInCell="1" allowOverlap="1" wp14:anchorId="66E4A801" wp14:editId="62E8FEA6">
                 <wp:simplePos x="0" y="0"/>
                 <wp:positionH relativeFrom="margin">
                   <wp:posOffset>-4445</wp:posOffset>
@@ -1068,7 +1099,7 @@
           </mc:Choice>
           <mc:Fallback>
             <w:pict>
-              <v:shape w14:anchorId="66E4A801" id="_x0000_s1027" style="position:absolute;margin-left:-.35pt;margin-top:0;width:179.9pt;height:30.4pt;z-index:251651584;visibility:visible;mso-wrap-style:square;mso-width-percent:400;mso-height-percent:200;mso-wrap-distance-left:9pt;mso-wrap-distance-top:3.6pt;mso-wrap-distance-right:9pt;mso-wrap-distance-bottom:3.6pt;mso-position-horizontal:absolute;mso-position-horizontal-relative:margin;mso-position-vertical:bottom;mso-position-vertical-relative:margin;mso-width-percent:400;mso-height-percent:200;mso-width-relative:margin;mso-height-relative:margin;v-text-anchor:top" coordsize="2284730,386080" o:spt="100" o:gfxdata="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" adj="-11796480,,5400" path="m,l2220382,r64348,64348l2284730,386080,,386080,,xe" fillcolor="white [3201]" strokecolor="#ed7d31 [3205]" strokeweight="1pt">
+              <v:shape w14:anchorId="66E4A801" id="_x0000_s1027" style="position:absolute;margin-left:-.35pt;margin-top:0;width:179.9pt;height:30.4pt;z-index:251650560;visibility:visible;mso-wrap-style:square;mso-width-percent:400;mso-height-percent:200;mso-wrap-distance-left:9pt;mso-wrap-distance-top:3.6pt;mso-wrap-distance-right:9pt;mso-wrap-distance-bottom:3.6pt;mso-position-horizontal:absolute;mso-position-horizontal-relative:margin;mso-position-vertical:bottom;mso-position-vertical-relative:margin;mso-width-percent:400;mso-height-percent:200;mso-width-relative:margin;mso-height-relative:margin;v-text-anchor:top" coordsize="2284730,386080" o:spt="100" o:gfxdata="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" adj="-11796480,,5400" path="m,l2220382,r64348,64348l2284730,386080,,386080,,xe" fillcolor="white [3201]" strokecolor="#ed7d31 [3205]" strokeweight="1pt">
                 <v:stroke joinstyle="miter"/>
                 <v:formulas/>
                 <v:path o:connecttype="custom" o:connectlocs="0,0;2220382,0;2284730,64348;2284730,386080;0,386080;0,0" o:connectangles="0,0,0,0,0,0" textboxrect="0,0,2284730,386080"/>
@@ -1622,9 +1653,75 @@
       <w:bookmarkEnd w:id="0"/>
     </w:p>
     <w:p>
-      <w:bookmarkStart w:id="1" w:name="_GoBack"/>
-      <w:bookmarkEnd w:id="1"/>
-    </w:p>
+      <w:r>
+        <w:t xml:space="preserve">Een microcontroller kan eigenlijk alleen maar goed rekenen met digitale signalen. Iets moet een 1 of een 0 zijn. Analoge waarden kunnen echter elke spanning tussen 0V en </w:t>
+      </w:r>
+      <w:proofErr w:type="spellStart"/>
+      <w:r>
+        <w:t>Vref</w:t>
+      </w:r>
+      <w:proofErr w:type="spellEnd"/>
+      <w:r>
+        <w:t xml:space="preserve"> aannemen. Om toch met een analoog signaal te kunnen werken moet deze worden omgezet in een digitaal signaal. Dit gebeurt met een </w:t>
+      </w:r>
+      <w:proofErr w:type="spellStart"/>
+      <w:r>
+        <w:t>Analog</w:t>
+      </w:r>
+      <w:proofErr w:type="spellEnd"/>
+      <w:r>
+        <w:t xml:space="preserve"> </w:t>
+      </w:r>
+      <w:proofErr w:type="spellStart"/>
+      <w:r>
+        <w:t>to</w:t>
+      </w:r>
+      <w:proofErr w:type="spellEnd"/>
+      <w:r>
+        <w:t xml:space="preserve"> digital converter, afgekort ADC. </w:t>
+      </w:r>
+    </w:p>
+    <w:p>
+      <w:r>
+        <w:t xml:space="preserve">Er zijn verschillende soorten </w:t>
+      </w:r>
+      <w:proofErr w:type="spellStart"/>
+      <w:r>
+        <w:t>ADC’s</w:t>
+      </w:r>
+      <w:proofErr w:type="spellEnd"/>
+      <w:r>
+        <w:t xml:space="preserve">. Deze onderscheiden zich door in hoeveel bits het signaal kan worden omgezet en </w:t>
+      </w:r>
+      <w:r>
+        <w:t>de frequentie waarbij dit gebeurt. Doorgaans zijn technieken die een kleinere resolutie hebben trager</w:t>
+      </w:r>
+      <w:r>
+        <w:t>.</w:t>
+      </w:r>
+    </w:p>
+    <w:p>
+      <w:r>
+        <w:t xml:space="preserve">Het doel van deze opdracht is om uit te zoeken of de ADC in de microcontroller lineair werkt. Om dit te testen moet de microcontroller worden geprogrammeerd zodat deze de output van de ADC via een seriële verbinding naar de pc stuurt. Voor het instellen van de ADC word uitgezocht welke registers hier bij horen en welke instellingen deze heeft. </w:t>
+      </w:r>
+    </w:p>
+    <w:p>
+      <w:r>
+        <w:t xml:space="preserve">Om de </w:t>
+      </w:r>
+      <w:proofErr w:type="spellStart"/>
+      <w:r>
+        <w:t>lineariteit</w:t>
+      </w:r>
+      <w:proofErr w:type="spellEnd"/>
+      <w:r>
+        <w:t xml:space="preserve"> te testen worden er verschillende spanningen op de ADC gezet en </w:t>
+      </w:r>
+      <w:r>
+        <w:t>in een grafiek geplot met de waarden die de ADC bij deze spanningen geeft.</w:t>
+      </w:r>
+    </w:p>
+    <w:p/>
     <w:p>
       <w:r>
         <w:br w:type="page"/>
@@ -1634,72 +1731,340 @@
       <w:pPr>
         <w:pStyle w:val="Heading1"/>
       </w:pPr>
-      <w:bookmarkStart w:id="2" w:name="_Toc498286841"/>
+      <w:bookmarkStart w:id="1" w:name="_Toc498286841"/>
       <w:r>
         <w:lastRenderedPageBreak/>
         <w:t>Ontwerp</w:t>
       </w:r>
+      <w:bookmarkEnd w:id="1"/>
+    </w:p>
+    <w:p>
+      <w:r>
+        <w:t xml:space="preserve">De ADC krijgt als input een variabele spanning tussen de 0 en 5 volt. De output gaat via </w:t>
+      </w:r>
+      <w:proofErr w:type="spellStart"/>
+      <w:r>
+        <w:t>ttl-serial</w:t>
+      </w:r>
+      <w:proofErr w:type="spellEnd"/>
+      <w:r>
+        <w:t xml:space="preserve"> omzettingen naar de seriële monitor op de laptop.</w:t>
+      </w:r>
+    </w:p>
+    <w:p>
+      <w:pPr>
+        <w:jc w:val="center"/>
+      </w:pPr>
+      <w:r>
+        <w:rPr>
+          <w:noProof/>
+        </w:rPr>
+        <w:drawing>
+          <wp:inline distT="0" distB="0" distL="0" distR="0" wp14:anchorId="5E542CFD" wp14:editId="25855010">
+            <wp:extent cx="3657600" cy="771525"/>
+            <wp:effectExtent l="0" t="0" r="0" b="9525"/>
+            <wp:docPr id="5" name="Picture 5"/>
+            <wp:cNvGraphicFramePr>
+              <a:graphicFrameLocks xmlns:a="http://schemas.openxmlformats.org/drawingml/2006/main" noChangeAspect="1"/>
+            </wp:cNvGraphicFramePr>
+            <a:graphic xmlns:a="http://schemas.openxmlformats.org/drawingml/2006/main">
+              <a:graphicData uri="http://schemas.openxmlformats.org/drawingml/2006/picture">
+                <pic:pic xmlns:pic="http://schemas.openxmlformats.org/drawingml/2006/picture">
+                  <pic:nvPicPr>
+                    <pic:cNvPr id="5" name="adc.png"/>
+                    <pic:cNvPicPr/>
+                  </pic:nvPicPr>
+                  <pic:blipFill>
+                    <a:blip r:embed="rId11">
+                      <a:extLst>
+                        <a:ext uri="{28A0092B-C50C-407E-A947-70E740481C1C}">
+                          <a14:useLocalDpi xmlns:a14="http://schemas.microsoft.com/office/drawing/2010/main" val="0"/>
+                        </a:ext>
+                      </a:extLst>
+                    </a:blip>
+                    <a:stretch>
+                      <a:fillRect/>
+                    </a:stretch>
+                  </pic:blipFill>
+                  <pic:spPr>
+                    <a:xfrm>
+                      <a:off x="0" y="0"/>
+                      <a:ext cx="3657600" cy="771525"/>
+                    </a:xfrm>
+                    <a:prstGeom prst="rect">
+                      <a:avLst/>
+                    </a:prstGeom>
+                  </pic:spPr>
+                </pic:pic>
+              </a:graphicData>
+            </a:graphic>
+          </wp:inline>
+        </w:drawing>
+      </w:r>
+    </w:p>
+    <w:p>
+      <w:r>
+        <w:t xml:space="preserve">Er zijn meerdere pinnen op de microcontroller die gebruikt kunnen worden voor een signaal dat via de ADC moet worden omgezet. Dit zijn AN0 t/m AN4 en AN8 t/m 10. De bijbehorende pinnen zijn 2, 3, 4, 5, 7, 21, 22, 25. Op het PCB zijn AN1 en AN9 doorgezet om gebruikt te worden. </w:t>
+      </w:r>
+    </w:p>
+    <w:p>
+      <w:r>
+        <w:t xml:space="preserve">Met een </w:t>
+      </w:r>
+      <w:proofErr w:type="spellStart"/>
+      <w:r>
+        <w:t>Vref</w:t>
+      </w:r>
+      <w:proofErr w:type="spellEnd"/>
+      <w:r>
+        <w:t xml:space="preserve"> stel je de resolutie van de ADC in, hiervoor zijn een aantal opties</w:t>
+      </w:r>
+      <w:r>
+        <w:t>:</w:t>
+      </w:r>
+    </w:p>
+    <w:p>
+      <w:pPr>
+        <w:pStyle w:val="ListParagraph"/>
+        <w:numPr>
+          <w:ilvl w:val="0"/>
+          <w:numId w:val="1"/>
+        </w:numPr>
+      </w:pPr>
+      <w:proofErr w:type="spellStart"/>
+      <w:r>
+        <w:t>Internal</w:t>
+      </w:r>
+      <w:proofErr w:type="spellEnd"/>
+      <w:r>
+        <w:t xml:space="preserve"> </w:t>
+      </w:r>
+      <w:proofErr w:type="spellStart"/>
+      <w:r>
+        <w:t>Vref</w:t>
+      </w:r>
+      <w:proofErr w:type="spellEnd"/>
+      <w:r>
+        <w:t xml:space="preserve"> 4.1V</w:t>
+      </w:r>
+    </w:p>
+    <w:p>
+      <w:pPr>
+        <w:pStyle w:val="ListParagraph"/>
+        <w:numPr>
+          <w:ilvl w:val="0"/>
+          <w:numId w:val="1"/>
+        </w:numPr>
+      </w:pPr>
+      <w:proofErr w:type="spellStart"/>
+      <w:r>
+        <w:t>Internal</w:t>
+      </w:r>
+      <w:proofErr w:type="spellEnd"/>
+      <w:r>
+        <w:t xml:space="preserve"> </w:t>
+      </w:r>
+      <w:proofErr w:type="spellStart"/>
+      <w:r>
+        <w:t>Vref</w:t>
+      </w:r>
+      <w:proofErr w:type="spellEnd"/>
+      <w:r>
+        <w:t xml:space="preserve"> 2.0V</w:t>
+      </w:r>
+    </w:p>
+    <w:p>
+      <w:pPr>
+        <w:pStyle w:val="ListParagraph"/>
+        <w:numPr>
+          <w:ilvl w:val="0"/>
+          <w:numId w:val="1"/>
+        </w:numPr>
+      </w:pPr>
+      <w:proofErr w:type="spellStart"/>
+      <w:r>
+        <w:t>External</w:t>
+      </w:r>
+      <w:proofErr w:type="spellEnd"/>
+      <w:r>
+        <w:t xml:space="preserve"> </w:t>
+      </w:r>
+      <w:proofErr w:type="spellStart"/>
+      <w:r>
+        <w:t>Vref</w:t>
+      </w:r>
+      <w:proofErr w:type="spellEnd"/>
+      <w:r>
+        <w:t xml:space="preserve"> max 5V</w:t>
+      </w:r>
+    </w:p>
+    <w:p>
+      <w:r>
+        <w:t>De volgende registers moeten worden ingesteld voor deze opdracht om de ADC werkend te krijgen. Daarnaast moeten ook de registers voor seriële communicatie worden ingesteld.</w:t>
+      </w:r>
+    </w:p>
+    <w:p>
+      <w:pPr>
+        <w:pStyle w:val="ListParagraph"/>
+        <w:numPr>
+          <w:ilvl w:val="0"/>
+          <w:numId w:val="2"/>
+        </w:numPr>
+      </w:pPr>
+      <w:r>
+        <w:t>ADCON0</w:t>
+      </w:r>
+    </w:p>
+    <w:p>
+      <w:pPr>
+        <w:pStyle w:val="ListParagraph"/>
+      </w:pPr>
+      <w:r>
+        <w:t>Selecteert welke poort gebruikt word en de status van de ADC.</w:t>
+      </w:r>
+    </w:p>
+    <w:p>
+      <w:pPr>
+        <w:pStyle w:val="ListParagraph"/>
+        <w:numPr>
+          <w:ilvl w:val="0"/>
+          <w:numId w:val="2"/>
+        </w:numPr>
+      </w:pPr>
+      <w:r>
+        <w:t>ADCON1</w:t>
+      </w:r>
+    </w:p>
+    <w:p>
+      <w:pPr>
+        <w:pStyle w:val="ListParagraph"/>
+      </w:pPr>
+      <w:r>
+        <w:t xml:space="preserve">Welke </w:t>
+      </w:r>
+      <w:proofErr w:type="spellStart"/>
+      <w:r>
+        <w:t>Vref</w:t>
+      </w:r>
+      <w:proofErr w:type="spellEnd"/>
+      <w:r>
+        <w:t xml:space="preserve"> gebruikt word, eventueel negatief kanaal en andere triggers.</w:t>
+      </w:r>
+    </w:p>
+    <w:p>
+      <w:pPr>
+        <w:pStyle w:val="ListParagraph"/>
+        <w:numPr>
+          <w:ilvl w:val="0"/>
+          <w:numId w:val="2"/>
+        </w:numPr>
+      </w:pPr>
+      <w:r>
+        <w:t>ADCON2</w:t>
+      </w:r>
+    </w:p>
+    <w:p>
+      <w:pPr>
+        <w:pStyle w:val="ListParagraph"/>
+      </w:pPr>
+      <w:r>
+        <w:t>Formaat van het resultaat en met welke snelheid de ADC werkt.</w:t>
+      </w:r>
+    </w:p>
+    <w:p>
+      <w:pPr>
+        <w:pStyle w:val="ListParagraph"/>
+        <w:numPr>
+          <w:ilvl w:val="0"/>
+          <w:numId w:val="2"/>
+        </w:numPr>
+      </w:pPr>
+      <w:r>
+        <w:t>ANCON0</w:t>
+      </w:r>
+    </w:p>
+    <w:p>
+      <w:pPr>
+        <w:pStyle w:val="ListParagraph"/>
+        <w:numPr>
+          <w:ilvl w:val="0"/>
+          <w:numId w:val="2"/>
+        </w:numPr>
+      </w:pPr>
+      <w:r>
+        <w:t>ANCON1</w:t>
+      </w:r>
+    </w:p>
+    <w:p>
+      <w:pPr>
+        <w:pStyle w:val="Heading2"/>
+      </w:pPr>
+      <w:bookmarkStart w:id="2" w:name="_Toc498286842"/>
+      <w:r>
+        <w:t>Flowcharts</w:t>
+      </w:r>
+      <w:bookmarkStart w:id="3" w:name="_GoBack"/>
       <w:bookmarkEnd w:id="2"/>
-    </w:p>
-    <w:p/>
-    <w:p/>
-    <w:p/>
-    <w:p/>
-    <w:p/>
-    <w:p/>
-    <w:p>
-      <w:pPr>
-        <w:pStyle w:val="Heading2"/>
-      </w:pPr>
-      <w:bookmarkStart w:id="3" w:name="_Toc498286842"/>
-      <w:r>
-        <w:t>Flowcharts</w:t>
-      </w:r>
       <w:bookmarkEnd w:id="3"/>
     </w:p>
-    <w:p/>
-    <w:p>
-      <w:pPr>
-        <w:pStyle w:val="Heading3"/>
-      </w:pPr>
-      <w:bookmarkStart w:id="4" w:name="_Toc498286843"/>
-      <w:proofErr w:type="spellStart"/>
-      <w:r>
-        <w:t>Main</w:t>
-      </w:r>
-      <w:proofErr w:type="spellEnd"/>
-      <w:r>
-        <w:t>()</w:t>
-      </w:r>
-      <w:bookmarkEnd w:id="4"/>
-    </w:p>
-    <w:p/>
-    <w:p/>
-    <w:p>
-      <w:pPr>
-        <w:pStyle w:val="Heading3"/>
-      </w:pPr>
-      <w:bookmarkStart w:id="5" w:name="_Toc498286844"/>
-      <w:r>
-        <w:t>Functies</w:t>
-      </w:r>
-      <w:bookmarkEnd w:id="5"/>
-    </w:p>
-    <w:p>
-      <w:r>
-        <w:br w:type="page"/>
+    <w:p>
+      <w:r>
+        <w:rPr>
+          <w:noProof/>
+        </w:rPr>
+        <w:drawing>
+          <wp:inline distT="0" distB="0" distL="0" distR="0" wp14:anchorId="35A22DDD" wp14:editId="336DFC1B">
+            <wp:extent cx="4848225" cy="3257550"/>
+            <wp:effectExtent l="0" t="0" r="9525" b="0"/>
+            <wp:docPr id="6" name="Picture 6"/>
+            <wp:cNvGraphicFramePr>
+              <a:graphicFrameLocks xmlns:a="http://schemas.openxmlformats.org/drawingml/2006/main" noChangeAspect="1"/>
+            </wp:cNvGraphicFramePr>
+            <a:graphic xmlns:a="http://schemas.openxmlformats.org/drawingml/2006/main">
+              <a:graphicData uri="http://schemas.openxmlformats.org/drawingml/2006/picture">
+                <pic:pic xmlns:pic="http://schemas.openxmlformats.org/drawingml/2006/picture">
+                  <pic:nvPicPr>
+                    <pic:cNvPr id="6" name="Embedded opdracht 5.png"/>
+                    <pic:cNvPicPr/>
+                  </pic:nvPicPr>
+                  <pic:blipFill>
+                    <a:blip r:embed="rId12">
+                      <a:extLst>
+                        <a:ext uri="{28A0092B-C50C-407E-A947-70E740481C1C}">
+                          <a14:useLocalDpi xmlns:a14="http://schemas.microsoft.com/office/drawing/2010/main" val="0"/>
+                        </a:ext>
+                      </a:extLst>
+                    </a:blip>
+                    <a:stretch>
+                      <a:fillRect/>
+                    </a:stretch>
+                  </pic:blipFill>
+                  <pic:spPr>
+                    <a:xfrm>
+                      <a:off x="0" y="0"/>
+                      <a:ext cx="4848225" cy="3257550"/>
+                    </a:xfrm>
+                    <a:prstGeom prst="rect">
+                      <a:avLst/>
+                    </a:prstGeom>
+                  </pic:spPr>
+                </pic:pic>
+              </a:graphicData>
+            </a:graphic>
+          </wp:inline>
+        </w:drawing>
       </w:r>
     </w:p>
     <w:p>
       <w:pPr>
         <w:pStyle w:val="Heading1"/>
       </w:pPr>
-      <w:bookmarkStart w:id="6" w:name="_Toc498286845"/>
+      <w:bookmarkStart w:id="4" w:name="_Toc498286845"/>
       <w:r>
         <w:lastRenderedPageBreak/>
         <w:t>Implementatie</w:t>
       </w:r>
-      <w:bookmarkEnd w:id="6"/>
+      <w:bookmarkEnd w:id="4"/>
     </w:p>
     <w:p>
       <w:r>
@@ -1710,12 +2075,12 @@
       <w:pPr>
         <w:pStyle w:val="Heading1"/>
       </w:pPr>
-      <w:bookmarkStart w:id="7" w:name="_Toc498286846"/>
+      <w:bookmarkStart w:id="5" w:name="_Toc498286846"/>
       <w:r>
         <w:lastRenderedPageBreak/>
         <w:t>Evaluatie</w:t>
       </w:r>
-      <w:bookmarkEnd w:id="7"/>
+      <w:bookmarkEnd w:id="5"/>
     </w:p>
     <w:p>
       <w:r>
@@ -1749,6 +2114,243 @@
     </w:sectPr>
   </w:body>
 </w:document>
+</file>
+
+<file path=word/numbering.xml><?xml version="1.0" encoding="utf-8"?>
+<w:numbering xmlns:wpc="http://schemas.microsoft.com/office/word/2010/wordprocessingCanvas" xmlns:cx="http://schemas.microsoft.com/office/drawing/2014/chartex" xmlns:cx1="http://schemas.microsoft.com/office/drawing/2015/9/8/chartex" xmlns:cx2="http://schemas.microsoft.com/office/drawing/2015/10/21/chartex" xmlns:cx3="http://schemas.microsoft.com/office/drawing/2016/5/9/chartex" xmlns:cx4="http://schemas.microsoft.com/office/drawing/2016/5/10/chartex" xmlns:cx5="http://schemas.microsoft.com/office/drawing/2016/5/11/chartex" xmlns:cx6="http://schemas.microsoft.com/office/drawing/2016/5/12/chartex" xmlns:cx7="http://schemas.microsoft.com/office/drawing/2016/5/13/chartex" xmlns:cx8="http://schemas.microsoft.com/office/drawing/2016/5/14/chartex" xmlns:mc="http://schemas.openxmlformats.org/markup-compatibility/2006" xmlns:aink="http://schemas.microsoft.com/office/drawing/2016/ink" xmlns:am3d="http://schemas.microsoft.com/office/drawing/2017/model3d" xmlns:o="urn:schemas-microsoft-com:office:office" xmlns:r="http://schemas.openxmlformats.org/officeDocument/2006/relationships" xmlns:m="http://schemas.openxmlformats.org/officeDocument/2006/math" xmlns:v="urn:schemas-microsoft-com:vml" xmlns:wp14="http://schemas.microsoft.com/office/word/2010/wordprocessingDrawing" xmlns:wp="http://schemas.openxmlformats.org/drawingml/2006/wordprocessingDrawing" xmlns:w10="urn:schemas-microsoft-com:office:word" xmlns:w="http://schemas.openxmlformats.org/wordprocessingml/2006/main" xmlns:w14="http://schemas.microsoft.com/office/word/2010/wordml" xmlns:w15="http://schemas.microsoft.com/office/word/2012/wordml" xmlns:w16cid="http://schemas.microsoft.com/office/word/2016/wordml/cid" xmlns:w16se="http://schemas.microsoft.com/office/word/2015/wordml/symex" xmlns:wpg="http://schemas.microsoft.com/office/word/2010/wordprocessingGroup" xmlns:wpi="http://schemas.microsoft.com/office/word/2010/wordprocessingInk" xmlns:wne="http://schemas.microsoft.com/office/word/2006/wordml" xmlns:wps="http://schemas.microsoft.com/office/word/2010/wordprocessingShape" mc:Ignorable="w14 w15 w16se w16cid wp14">
+  <w:abstractNum w:abstractNumId="0" w15:restartNumberingAfterBreak="0">
+    <w:nsid w:val="3F3F2483"/>
+    <w:multiLevelType w:val="hybridMultilevel"/>
+    <w:tmpl w:val="E0F4AF44"/>
+    <w:lvl w:ilvl="0" w:tplc="04130001">
+      <w:start w:val="1"/>
+      <w:numFmt w:val="bullet"/>
+      <w:lvlText w:val=""/>
+      <w:lvlJc w:val="left"/>
+      <w:pPr>
+        <w:ind w:left="720" w:hanging="360"/>
+      </w:pPr>
+      <w:rPr>
+        <w:rFonts w:ascii="Symbol" w:hAnsi="Symbol" w:hint="default"/>
+      </w:rPr>
+    </w:lvl>
+    <w:lvl w:ilvl="1" w:tplc="04130003" w:tentative="1">
+      <w:start w:val="1"/>
+      <w:numFmt w:val="bullet"/>
+      <w:lvlText w:val="o"/>
+      <w:lvlJc w:val="left"/>
+      <w:pPr>
+        <w:ind w:left="1440" w:hanging="360"/>
+      </w:pPr>
+      <w:rPr>
+        <w:rFonts w:ascii="Courier New" w:hAnsi="Courier New" w:cs="Courier New" w:hint="default"/>
+      </w:rPr>
+    </w:lvl>
+    <w:lvl w:ilvl="2" w:tplc="04130005" w:tentative="1">
+      <w:start w:val="1"/>
+      <w:numFmt w:val="bullet"/>
+      <w:lvlText w:val=""/>
+      <w:lvlJc w:val="left"/>
+      <w:pPr>
+        <w:ind w:left="2160" w:hanging="360"/>
+      </w:pPr>
+      <w:rPr>
+        <w:rFonts w:ascii="Wingdings" w:hAnsi="Wingdings" w:hint="default"/>
+      </w:rPr>
+    </w:lvl>
+    <w:lvl w:ilvl="3" w:tplc="04130001" w:tentative="1">
+      <w:start w:val="1"/>
+      <w:numFmt w:val="bullet"/>
+      <w:lvlText w:val=""/>
+      <w:lvlJc w:val="left"/>
+      <w:pPr>
+        <w:ind w:left="2880" w:hanging="360"/>
+      </w:pPr>
+      <w:rPr>
+        <w:rFonts w:ascii="Symbol" w:hAnsi="Symbol" w:hint="default"/>
+      </w:rPr>
+    </w:lvl>
+    <w:lvl w:ilvl="4" w:tplc="04130003" w:tentative="1">
+      <w:start w:val="1"/>
+      <w:numFmt w:val="bullet"/>
+      <w:lvlText w:val="o"/>
+      <w:lvlJc w:val="left"/>
+      <w:pPr>
+        <w:ind w:left="3600" w:hanging="360"/>
+      </w:pPr>
+      <w:rPr>
+        <w:rFonts w:ascii="Courier New" w:hAnsi="Courier New" w:cs="Courier New" w:hint="default"/>
+      </w:rPr>
+    </w:lvl>
+    <w:lvl w:ilvl="5" w:tplc="04130005" w:tentative="1">
+      <w:start w:val="1"/>
+      <w:numFmt w:val="bullet"/>
+      <w:lvlText w:val=""/>
+      <w:lvlJc w:val="left"/>
+      <w:pPr>
+        <w:ind w:left="4320" w:hanging="360"/>
+      </w:pPr>
+      <w:rPr>
+        <w:rFonts w:ascii="Wingdings" w:hAnsi="Wingdings" w:hint="default"/>
+      </w:rPr>
+    </w:lvl>
+    <w:lvl w:ilvl="6" w:tplc="04130001" w:tentative="1">
+      <w:start w:val="1"/>
+      <w:numFmt w:val="bullet"/>
+      <w:lvlText w:val=""/>
+      <w:lvlJc w:val="left"/>
+      <w:pPr>
+        <w:ind w:left="5040" w:hanging="360"/>
+      </w:pPr>
+      <w:rPr>
+        <w:rFonts w:ascii="Symbol" w:hAnsi="Symbol" w:hint="default"/>
+      </w:rPr>
+    </w:lvl>
+    <w:lvl w:ilvl="7" w:tplc="04130003" w:tentative="1">
+      <w:start w:val="1"/>
+      <w:numFmt w:val="bullet"/>
+      <w:lvlText w:val="o"/>
+      <w:lvlJc w:val="left"/>
+      <w:pPr>
+        <w:ind w:left="5760" w:hanging="360"/>
+      </w:pPr>
+      <w:rPr>
+        <w:rFonts w:ascii="Courier New" w:hAnsi="Courier New" w:cs="Courier New" w:hint="default"/>
+      </w:rPr>
+    </w:lvl>
+    <w:lvl w:ilvl="8" w:tplc="04130005" w:tentative="1">
+      <w:start w:val="1"/>
+      <w:numFmt w:val="bullet"/>
+      <w:lvlText w:val=""/>
+      <w:lvlJc w:val="left"/>
+      <w:pPr>
+        <w:ind w:left="6480" w:hanging="360"/>
+      </w:pPr>
+      <w:rPr>
+        <w:rFonts w:ascii="Wingdings" w:hAnsi="Wingdings" w:hint="default"/>
+      </w:rPr>
+    </w:lvl>
+  </w:abstractNum>
+  <w:abstractNum w:abstractNumId="1" w15:restartNumberingAfterBreak="0">
+    <w:nsid w:val="64DC24A3"/>
+    <w:multiLevelType w:val="hybridMultilevel"/>
+    <w:tmpl w:val="92FEA7E2"/>
+    <w:lvl w:ilvl="0" w:tplc="04130001">
+      <w:start w:val="1"/>
+      <w:numFmt w:val="bullet"/>
+      <w:lvlText w:val=""/>
+      <w:lvlJc w:val="left"/>
+      <w:pPr>
+        <w:ind w:left="720" w:hanging="360"/>
+      </w:pPr>
+      <w:rPr>
+        <w:rFonts w:ascii="Symbol" w:hAnsi="Symbol" w:hint="default"/>
+      </w:rPr>
+    </w:lvl>
+    <w:lvl w:ilvl="1" w:tplc="04130003">
+      <w:start w:val="1"/>
+      <w:numFmt w:val="bullet"/>
+      <w:lvlText w:val="o"/>
+      <w:lvlJc w:val="left"/>
+      <w:pPr>
+        <w:ind w:left="1440" w:hanging="360"/>
+      </w:pPr>
+      <w:rPr>
+        <w:rFonts w:ascii="Courier New" w:hAnsi="Courier New" w:cs="Courier New" w:hint="default"/>
+      </w:rPr>
+    </w:lvl>
+    <w:lvl w:ilvl="2" w:tplc="04130005" w:tentative="1">
+      <w:start w:val="1"/>
+      <w:numFmt w:val="bullet"/>
+      <w:lvlText w:val=""/>
+      <w:lvlJc w:val="left"/>
+      <w:pPr>
+        <w:ind w:left="2160" w:hanging="360"/>
+      </w:pPr>
+      <w:rPr>
+        <w:rFonts w:ascii="Wingdings" w:hAnsi="Wingdings" w:hint="default"/>
+      </w:rPr>
+    </w:lvl>
+    <w:lvl w:ilvl="3" w:tplc="04130001" w:tentative="1">
+      <w:start w:val="1"/>
+      <w:numFmt w:val="bullet"/>
+      <w:lvlText w:val=""/>
+      <w:lvlJc w:val="left"/>
+      <w:pPr>
+        <w:ind w:left="2880" w:hanging="360"/>
+      </w:pPr>
+      <w:rPr>
+        <w:rFonts w:ascii="Symbol" w:hAnsi="Symbol" w:hint="default"/>
+      </w:rPr>
+    </w:lvl>
+    <w:lvl w:ilvl="4" w:tplc="04130003" w:tentative="1">
+      <w:start w:val="1"/>
+      <w:numFmt w:val="bullet"/>
+      <w:lvlText w:val="o"/>
+      <w:lvlJc w:val="left"/>
+      <w:pPr>
+        <w:ind w:left="3600" w:hanging="360"/>
+      </w:pPr>
+      <w:rPr>
+        <w:rFonts w:ascii="Courier New" w:hAnsi="Courier New" w:cs="Courier New" w:hint="default"/>
+      </w:rPr>
+    </w:lvl>
+    <w:lvl w:ilvl="5" w:tplc="04130005" w:tentative="1">
+      <w:start w:val="1"/>
+      <w:numFmt w:val="bullet"/>
+      <w:lvlText w:val=""/>
+      <w:lvlJc w:val="left"/>
+      <w:pPr>
+        <w:ind w:left="4320" w:hanging="360"/>
+      </w:pPr>
+      <w:rPr>
+        <w:rFonts w:ascii="Wingdings" w:hAnsi="Wingdings" w:hint="default"/>
+      </w:rPr>
+    </w:lvl>
+    <w:lvl w:ilvl="6" w:tplc="04130001" w:tentative="1">
+      <w:start w:val="1"/>
+      <w:numFmt w:val="bullet"/>
+      <w:lvlText w:val=""/>
+      <w:lvlJc w:val="left"/>
+      <w:pPr>
+        <w:ind w:left="5040" w:hanging="360"/>
+      </w:pPr>
+      <w:rPr>
+        <w:rFonts w:ascii="Symbol" w:hAnsi="Symbol" w:hint="default"/>
+      </w:rPr>
+    </w:lvl>
+    <w:lvl w:ilvl="7" w:tplc="04130003" w:tentative="1">
+      <w:start w:val="1"/>
+      <w:numFmt w:val="bullet"/>
+      <w:lvlText w:val="o"/>
+      <w:lvlJc w:val="left"/>
+      <w:pPr>
+        <w:ind w:left="5760" w:hanging="360"/>
+      </w:pPr>
+      <w:rPr>
+        <w:rFonts w:ascii="Courier New" w:hAnsi="Courier New" w:cs="Courier New" w:hint="default"/>
+      </w:rPr>
+    </w:lvl>
+    <w:lvl w:ilvl="8" w:tplc="04130005" w:tentative="1">
+      <w:start w:val="1"/>
+      <w:numFmt w:val="bullet"/>
+      <w:lvlText w:val=""/>
+      <w:lvlJc w:val="left"/>
+      <w:pPr>
+        <w:ind w:left="6480" w:hanging="360"/>
+      </w:pPr>
+      <w:rPr>
+        <w:rFonts w:ascii="Wingdings" w:hAnsi="Wingdings" w:hint="default"/>
+      </w:rPr>
+    </w:lvl>
+  </w:abstractNum>
+  <w:num w:numId="1">
+    <w:abstractNumId w:val="0"/>
+  </w:num>
+  <w:num w:numId="2">
+    <w:abstractNumId w:val="1"/>
+  </w:num>
+</w:numbering>
 </file>
 
 <file path=word/styles.xml><?xml version="1.0" encoding="utf-8"?>
@@ -2438,6 +3040,36 @@
       <w:shd w:val="clear" w:color="auto" w:fill="E6E6E6"/>
     </w:rPr>
   </w:style>
+  <w:style w:type="paragraph" w:styleId="Caption">
+    <w:name w:val="caption"/>
+    <w:basedOn w:val="Normal"/>
+    <w:next w:val="Normal"/>
+    <w:uiPriority w:val="35"/>
+    <w:unhideWhenUsed/>
+    <w:qFormat/>
+    <w:rsid w:val="00C76BB0"/>
+    <w:pPr>
+      <w:spacing w:after="200" w:line="240" w:lineRule="auto"/>
+    </w:pPr>
+    <w:rPr>
+      <w:i/>
+      <w:iCs/>
+      <w:color w:val="44546A" w:themeColor="text2"/>
+      <w:sz w:val="18"/>
+      <w:szCs w:val="18"/>
+    </w:rPr>
+  </w:style>
+  <w:style w:type="paragraph" w:styleId="ListParagraph">
+    <w:name w:val="List Paragraph"/>
+    <w:basedOn w:val="Normal"/>
+    <w:uiPriority w:val="34"/>
+    <w:qFormat/>
+    <w:rsid w:val="001A1061"/>
+    <w:pPr>
+      <w:ind w:left="720"/>
+      <w:contextualSpacing/>
+    </w:pPr>
+  </w:style>
 </w:styles>
 </file>
 
@@ -2760,7 +3392,7 @@
 </file>
 
 <file path=customXml/itemProps2.xml><?xml version="1.0" encoding="utf-8"?>
-<ds:datastoreItem xmlns:ds="http://schemas.openxmlformats.org/officeDocument/2006/customXml" ds:itemID="{CFB0EF09-C4A5-45EB-865A-FD71DF6A2F98}">
+<ds:datastoreItem xmlns:ds="http://schemas.openxmlformats.org/officeDocument/2006/customXml" ds:itemID="{CB7376E9-1DA3-4698-9B73-F2711A1C0A50}">
   <ds:schemaRefs>
     <ds:schemaRef ds:uri="http://schemas.openxmlformats.org/officeDocument/2006/bibliography"/>
   </ds:schemaRefs>

</xml_diff>